<commit_message>
Update Relax Data Challenge
Update Relax data challenge with pdf file of report..
</commit_message>
<xml_diff>
--- a/Relax Data Challenge/01 - Relax Data Challenge Writeup of Findings.docx
+++ b/Relax Data Challenge/01 - Relax Data Challenge Writeup of Findings.docx
@@ -352,8 +352,6 @@
                 <w:rFonts w:eastAsia="Times New Roman" w:cstheme="minorHAnsi"/>
               </w:rPr>
             </w:pPr>
-            <w:bookmarkStart w:id="2" w:name="_GoBack"/>
-            <w:bookmarkEnd w:id="2"/>
           </w:p>
         </w:tc>
       </w:tr>
@@ -477,10 +475,7 @@
         <w:pStyle w:val="Heading2"/>
       </w:pPr>
       <w:r>
-        <w:t>Recommended Next Steps</w:t>
-      </w:r>
-      <w:r>
-        <w:t>:</w:t>
+        <w:t>Recommended Next Steps:</w:t>
       </w:r>
     </w:p>
     <w:p>
@@ -526,7 +521,15 @@
         <w:rPr>
           <w:rFonts w:cstheme="minorHAnsi"/>
         </w:rPr>
-        <w:t>Not surprisingly, most customerss are using this software for their organization (usually equates to the place of employment).  It would be interesting to add additional information, such as organization size to see if there is a trend towards larger or smaller organizations for both number of customers and number of customers that are adopted.</w:t>
+        <w:t>Not surprisingly, most customerss are using this software for their organization (usually equates to the place of employment</w:t>
+      </w:r>
+      <w:bookmarkStart w:id="2" w:name="_GoBack"/>
+      <w:bookmarkEnd w:id="2"/>
+      <w:r>
+        <w:rPr>
+          <w:rFonts w:cstheme="minorHAnsi"/>
+        </w:rPr>
+        <w:t>).  It would be interesting to add additional information, such as organization size to see if there is a trend towards larger or smaller organizations for both number of customers and number of customers that are adopted.</w:t>
       </w:r>
     </w:p>
     <w:p>
@@ -3055,7 +3058,7 @@
 </file>
 
 <file path=customXml/itemProps1.xml><?xml version="1.0" encoding="utf-8"?>
-<ds:datastoreItem xmlns:ds="http://schemas.openxmlformats.org/officeDocument/2006/customXml" ds:itemID="{6A05CEFF-EA38-4D0E-B268-EDF7CE32CA3B}">
+<ds:datastoreItem xmlns:ds="http://schemas.openxmlformats.org/officeDocument/2006/customXml" ds:itemID="{764D177C-5BB7-4539-9549-6EFE395CE11F}">
   <ds:schemaRefs>
     <ds:schemaRef ds:uri="http://schemas.openxmlformats.org/officeDocument/2006/bibliography"/>
   </ds:schemaRefs>

</xml_diff>